<commit_message>
tambahan bab 2 lanjutan
</commit_message>
<xml_diff>
--- a/BAB 2.docx
+++ b/BAB 2.docx
@@ -188,7 +188,15 @@
         </mc:AlternateContent>
       </w:r>
       <w:r>
-        <w:t>Untuk lebih memperjelas kerangka berpikir yang akan disajikan, maka ak</w:t>
+        <w:t xml:space="preserve">Untuk lebih memperjelas kerangka berpikir yang </w:t>
+      </w:r>
+      <w:proofErr w:type="gramStart"/>
+      <w:r>
+        <w:t>akan</w:t>
+      </w:r>
+      <w:proofErr w:type="gramEnd"/>
+      <w:r>
+        <w:t xml:space="preserve"> disajikan, maka ak</w:t>
       </w:r>
       <w:r>
         <w:t>an digambarkan pada Gambar 2.1.,</w:t>
@@ -1239,7 +1247,21 @@
         <w:rPr>
           <w:lang w:val="en-ID" w:eastAsia="id-ID"/>
         </w:rPr>
-        <w:t xml:space="preserve">Sedangkan menurut Clara Bridge (2011:7) : menyatakan bahwa text mining adalah bidang interdisipliner yang mengacu pada pencarian informasi, pertambangan data, pembelajaran mesin, statistic, dan komputasi linguistik. </w:t>
+        <w:t>Sedangkan menurut Clara Bridge (2011:7</w:t>
+      </w:r>
+      <w:proofErr w:type="gramStart"/>
+      <w:r>
+        <w:rPr>
+          <w:lang w:val="en-ID" w:eastAsia="id-ID"/>
+        </w:rPr>
+        <w:t>) :</w:t>
+      </w:r>
+      <w:proofErr w:type="gramEnd"/>
+      <w:r>
+        <w:rPr>
+          <w:lang w:val="en-ID" w:eastAsia="id-ID"/>
+        </w:rPr>
+        <w:t xml:space="preserve"> menyatakan bahwa text mining adalah bidang interdisipliner yang mengacu pada pencarian informasi, pertambangan data, pembelajaran mesin, statistic, dan komputasi linguistik. </w:t>
       </w:r>
     </w:p>
     <w:p>
@@ -2262,7 +2284,21 @@
         <w:rPr>
           <w:lang w:val="en-ID" w:eastAsia="id-ID"/>
         </w:rPr>
-        <w:t>. Ia juga bisa digunakan untuk menghasilkan gambar GIF, atau bahkan sumber gambar GIF yang dinamis.</w:t>
+        <w:t xml:space="preserve">. </w:t>
+      </w:r>
+      <w:proofErr w:type="gramStart"/>
+      <w:r>
+        <w:rPr>
+          <w:lang w:val="en-ID" w:eastAsia="id-ID"/>
+        </w:rPr>
+        <w:t>Ia</w:t>
+      </w:r>
+      <w:proofErr w:type="gramEnd"/>
+      <w:r>
+        <w:rPr>
+          <w:lang w:val="en-ID" w:eastAsia="id-ID"/>
+        </w:rPr>
+        <w:t xml:space="preserve"> juga bisa digunakan untuk menghasilkan gambar GIF, atau bahkan sumber gambar GIF yang dinamis.</w:t>
       </w:r>
     </w:p>
     <w:p>
@@ -2676,6 +2712,7 @@
         </w:rPr>
         <w:t xml:space="preserve"> diletakkan dalam file berekstensi *.html dan ditandai dengan mempergunakan </w:t>
       </w:r>
+      <w:proofErr w:type="gramStart"/>
       <w:r>
         <w:rPr>
           <w:i/>
@@ -2687,7 +2724,14 @@
         <w:rPr>
           <w:lang w:val="en-ID" w:eastAsia="id-ID"/>
         </w:rPr>
-        <w:t>(tanda).</w:t>
+        <w:t>(</w:t>
+      </w:r>
+      <w:proofErr w:type="gramEnd"/>
+      <w:r>
+        <w:rPr>
+          <w:lang w:val="en-ID" w:eastAsia="id-ID"/>
+        </w:rPr>
+        <w:t>tanda).</w:t>
       </w:r>
     </w:p>
     <w:p>
@@ -2805,7 +2849,21 @@
         <w:rPr>
           <w:lang w:val="en-ID" w:eastAsia="id-ID"/>
         </w:rPr>
-        <w:t xml:space="preserve">mempunyai tugas yang sama yaitu menerjemahkan informasi yang diterima dari </w:t>
+        <w:t xml:space="preserve">mempunyai tugas yang </w:t>
+      </w:r>
+      <w:proofErr w:type="gramStart"/>
+      <w:r>
+        <w:rPr>
+          <w:lang w:val="en-ID" w:eastAsia="id-ID"/>
+        </w:rPr>
+        <w:t>sama</w:t>
+      </w:r>
+      <w:proofErr w:type="gramEnd"/>
+      <w:r>
+        <w:rPr>
+          <w:lang w:val="en-ID" w:eastAsia="id-ID"/>
+        </w:rPr>
+        <w:t xml:space="preserve"> yaitu menerjemahkan informasi yang diterima dari </w:t>
       </w:r>
       <w:r>
         <w:rPr>
@@ -2857,7 +2915,21 @@
         <w:rPr>
           <w:lang w:val="en-ID" w:eastAsia="id-ID"/>
         </w:rPr>
-        <w:t xml:space="preserve"> harus bisa mengenali berbagai macam data yang akan diterimanya, dan selanjutnya harus tahu cara untuk menampilkannya dengan benar. Teks harus ditampilkan sebagai teks dan gambar harus ditampilkan sebagai gambar.</w:t>
+        <w:t xml:space="preserve"> harus bisa mengenali berbagai macam data yang </w:t>
+      </w:r>
+      <w:proofErr w:type="gramStart"/>
+      <w:r>
+        <w:rPr>
+          <w:lang w:val="en-ID" w:eastAsia="id-ID"/>
+        </w:rPr>
+        <w:t>akan</w:t>
+      </w:r>
+      <w:proofErr w:type="gramEnd"/>
+      <w:r>
+        <w:rPr>
+          <w:lang w:val="en-ID" w:eastAsia="id-ID"/>
+        </w:rPr>
+        <w:t xml:space="preserve"> diterimanya, dan selanjutnya harus tahu cara untuk menampilkannya dengan benar. Teks harus ditampilkan sebagai teks dan gambar harus ditampilkan sebagai gambar.</w:t>
       </w:r>
     </w:p>
     <w:p>
@@ -2974,7 +3046,21 @@
         <w:rPr>
           <w:lang w:val="en-ID" w:eastAsia="id-ID"/>
         </w:rPr>
-        <w:t xml:space="preserve"> yang sama secara berbeda.</w:t>
+        <w:t xml:space="preserve"> yang </w:t>
+      </w:r>
+      <w:proofErr w:type="gramStart"/>
+      <w:r>
+        <w:rPr>
+          <w:lang w:val="en-ID" w:eastAsia="id-ID"/>
+        </w:rPr>
+        <w:t>sama</w:t>
+      </w:r>
+      <w:proofErr w:type="gramEnd"/>
+      <w:r>
+        <w:rPr>
+          <w:lang w:val="en-ID" w:eastAsia="id-ID"/>
+        </w:rPr>
+        <w:t xml:space="preserve"> secara berbeda.</w:t>
       </w:r>
     </w:p>
     <w:p>
@@ -3011,7 +3097,15 @@
         <w:t>Menurut Nugroho (2013</w:t>
       </w:r>
       <w:r>
-        <w:t xml:space="preserve">:6), ”UML </w:t>
+        <w:t>:6)</w:t>
+      </w:r>
+      <w:proofErr w:type="gramStart"/>
+      <w:r>
+        <w:t>, ”</w:t>
+      </w:r>
+      <w:proofErr w:type="gramEnd"/>
+      <w:r>
+        <w:t xml:space="preserve">UML </w:t>
       </w:r>
       <w:r>
         <w:rPr>
@@ -3079,7 +3173,15 @@
         <w:t>software</w:t>
       </w:r>
       <w:r>
-        <w:t xml:space="preserve"> yang dapat menyampaikan bagaimana membuat dan membentuk model-model, tetapi tidak menyampaikan apa dan kapan model yang seharusnya dibuat yang merupakan salah satu proses implementasi pengembangan </w:t>
+        <w:t xml:space="preserve"> yang dapat menyampaikan bagaimana membuat dan membentuk model-model, tetapi tidak menyampaikan </w:t>
+      </w:r>
+      <w:proofErr w:type="gramStart"/>
+      <w:r>
+        <w:t>apa</w:t>
+      </w:r>
+      <w:proofErr w:type="gramEnd"/>
+      <w:r>
+        <w:t xml:space="preserve"> dan kapan model yang seharusnya dibuat yang merupakan salah satu proses implementasi pengembangan </w:t>
       </w:r>
       <w:r>
         <w:rPr>
@@ -3171,7 +3273,21 @@
         <w:rPr>
           <w:color w:val="000000"/>
         </w:rPr>
-        <w:t>. Masing-masing diagram UML mempresentasikan berbagai sudut pandang terhadap sistem dan mendefinisikan apa yang dikerjakan oleh sistem bukan bagaimana cara sistem bekerja.</w:t>
+        <w:t xml:space="preserve">. Masing-masing diagram UML mempresentasikan berbagai sudut pandang terhadap sistem dan mendefinisikan </w:t>
+      </w:r>
+      <w:proofErr w:type="gramStart"/>
+      <w:r>
+        <w:rPr>
+          <w:color w:val="000000"/>
+        </w:rPr>
+        <w:t>apa</w:t>
+      </w:r>
+      <w:proofErr w:type="gramEnd"/>
+      <w:r>
+        <w:rPr>
+          <w:color w:val="000000"/>
+        </w:rPr>
+        <w:t xml:space="preserve"> yang dikerjakan oleh sistem bukan bagaimana cara sistem bekerja.</w:t>
       </w:r>
     </w:p>
     <w:p>
@@ -3194,8 +3310,16 @@
         <w:rPr>
           <w:color w:val="000000"/>
         </w:rPr>
-        <w:t>) sembilan diagram UML tersebut dibagi menjadi tiga kelompok berdasarkan fungsinya yaitu :</w:t>
-      </w:r>
+        <w:t xml:space="preserve">) sembilan diagram UML tersebut dibagi menjadi tiga kelompok berdasarkan fungsinya </w:t>
+      </w:r>
+      <w:proofErr w:type="gramStart"/>
+      <w:r>
+        <w:rPr>
+          <w:color w:val="000000"/>
+        </w:rPr>
+        <w:t>yaitu :</w:t>
+      </w:r>
+      <w:proofErr w:type="gramEnd"/>
     </w:p>
     <w:p>
       <w:pPr>
@@ -3287,13 +3411,23 @@
         </w:rPr>
         <w:t xml:space="preserve">, </w:t>
       </w:r>
+      <w:proofErr w:type="gramStart"/>
       <w:r>
         <w:rPr>
           <w:rStyle w:val="ft28"/>
           <w:i/>
           <w:color w:val="000000"/>
         </w:rPr>
-        <w:t>state diagram</w:t>
+        <w:t>state</w:t>
+      </w:r>
+      <w:proofErr w:type="gramEnd"/>
+      <w:r>
+        <w:rPr>
+          <w:rStyle w:val="ft28"/>
+          <w:i/>
+          <w:color w:val="000000"/>
+        </w:rPr>
+        <w:t xml:space="preserve"> diagram</w:t>
       </w:r>
       <w:r>
         <w:rPr>
@@ -3349,8 +3483,13 @@
         <w:ind w:left="142"/>
       </w:pPr>
       <w:r>
-        <w:t>Berikut penjelasan beberapa diagram diantaranya :</w:t>
-      </w:r>
+        <w:t xml:space="preserve">Berikut penjelasan beberapa diagram </w:t>
+      </w:r>
+      <w:proofErr w:type="gramStart"/>
+      <w:r>
+        <w:t>diantaranya :</w:t>
+      </w:r>
+      <w:proofErr w:type="gramEnd"/>
     </w:p>
     <w:p>
       <w:pPr>
@@ -3423,7 +3562,15 @@
         <w:t>Sukamto dan Shalahuddin (2013:155), “Use case atau diagram use case merupakan pemodelan  untuk kelakuan  (behavior) sistem informasi  yang akan dibuat. Use case mendeskripsikan sebuah interaksi antara satu atau lebih aktor dengan sistem informasi yang akan dibuat”.</w:t>
       </w:r>
       <w:r>
-        <w:t xml:space="preserve"> Syarat  penamaan  pada  use  case  adalah  nama  didefinisikan  sesimpel mungkin  dan  dapat  dipahami.  Ada  dua  hal  utama  pada   use  case   yaitu pendefinisian apa yang disebut aktor dan use case.</w:t>
+        <w:t xml:space="preserve"> Syarat  penamaan  pada  use  case  adalah  nama  didefinisikan  sesimpel mungkin  dan  dapat  dipahami.  </w:t>
+      </w:r>
+      <w:proofErr w:type="gramStart"/>
+      <w:r>
+        <w:t>Ada  dua</w:t>
+      </w:r>
+      <w:proofErr w:type="gramEnd"/>
+      <w:r>
+        <w:t xml:space="preserve">  hal  utama  pada   use  case   yaitu pendefinisian apa yang disebut aktor dan use case.</w:t>
       </w:r>
       <w:r>
         <w:t xml:space="preserve"> </w:t>
@@ -3903,8 +4050,13 @@
           </w:tcPr>
           <w:p>
             <w:r>
-              <w:t>Hubungan dimana perubahan yang terjadi pada suatu elemen  mandiri</w:t>
-            </w:r>
+              <w:t xml:space="preserve">Hubungan dimana perubahan yang terjadi pada suatu </w:t>
+            </w:r>
+            <w:proofErr w:type="gramStart"/>
+            <w:r>
+              <w:t>elemen  mandiri</w:t>
+            </w:r>
+            <w:proofErr w:type="gramEnd"/>
             <w:r>
               <w:rPr>
                 <w:i/>
@@ -5295,13 +5447,24 @@
         <w:t>4</w:t>
       </w:r>
       <w:r>
-        <w:t xml:space="preserve"> Simbol  </w:t>
+        <w:t xml:space="preserve"> </w:t>
+      </w:r>
+      <w:proofErr w:type="gramStart"/>
+      <w:r>
+        <w:t xml:space="preserve">Simbol  </w:t>
       </w:r>
       <w:r>
         <w:rPr>
           <w:i/>
         </w:rPr>
-        <w:t>Activity Diagram</w:t>
+        <w:t>Activity</w:t>
+      </w:r>
+      <w:proofErr w:type="gramEnd"/>
+      <w:r>
+        <w:rPr>
+          <w:i/>
+        </w:rPr>
+        <w:t xml:space="preserve"> Diagram</w:t>
       </w:r>
     </w:p>
     <w:tbl>
@@ -6211,8 +6374,13 @@
       <w:r>
         <w:t xml:space="preserve">  </w:t>
       </w:r>
-      <w:r>
-        <w:t xml:space="preserve">Sumber : </w:t>
+      <w:proofErr w:type="gramStart"/>
+      <w:r>
+        <w:t>Sumber :</w:t>
+      </w:r>
+      <w:proofErr w:type="gramEnd"/>
+      <w:r>
+        <w:t xml:space="preserve"> </w:t>
       </w:r>
       <w:r>
         <w:rPr>
@@ -6298,7 +6466,19 @@
         <w:rPr>
           <w:lang w:val="id-ID"/>
         </w:rPr>
-        <w:t>Sukamto  dan  Shalahuddin  (2013:165),  “Sequence diagram  atau  diagram sekuen menggambarkan kelakuan objek pada use case dengan mendeskripsikan waktu hidup objek dan message yang dikirim dan diterima antar objek”.</w:t>
+        <w:t xml:space="preserve">Sukamto  dan  Shalahuddin  (2013:165),  “Sequence diagram  atau  diagram sekuen menggambarkan kelakuan objek pada use case dengan mendeskripsikan waktu hidup objek dan message yang </w:t>
+      </w:r>
+      <w:r>
+        <w:rPr>
+          <w:lang w:val="id-ID"/>
+        </w:rPr>
+        <w:t>dikirim dan diterima antar objek</w:t>
+      </w:r>
+      <w:r>
+        <w:rPr>
+          <w:lang w:val="id-ID"/>
+        </w:rPr>
+        <w:t>”.</w:t>
       </w:r>
     </w:p>
     <w:p>
@@ -6306,10 +6486,7 @@
         <w:jc w:val="center"/>
       </w:pPr>
       <w:r>
-        <w:t>Tabel 2.</w:t>
-      </w:r>
-      <w:r>
-        <w:t>5</w:t>
+        <w:t>Tabel 2.5</w:t>
       </w:r>
       <w:r>
         <w:t xml:space="preserve"> Simbol </w:t>
@@ -6675,7 +6852,7 @@
                 <v:shape id="_x0000_i1025" type="#_x0000_t75" style="width:75.75pt;height:26.25pt" o:ole="">
                   <v:imagedata r:id="rId23" o:title=""/>
                 </v:shape>
-                <o:OLEObject Type="Embed" ProgID="PBrush" ShapeID="_x0000_i1025" DrawAspect="Content" ObjectID="_1638139320" r:id="rId24"/>
+                <o:OLEObject Type="Embed" ProgID="PBrush" ShapeID="_x0000_i1025" DrawAspect="Content" ObjectID="_1638142169" r:id="rId24"/>
               </w:object>
             </w:r>
           </w:p>
@@ -6852,6 +7029,11 @@
     </w:tbl>
     <w:p>
       <w:r>
+        <w:t xml:space="preserve"> </w:t>
+      </w:r>
+      <w:bookmarkStart w:id="0" w:name="_GoBack"/>
+      <w:bookmarkEnd w:id="0"/>
+      <w:r>
         <w:t xml:space="preserve">  </w:t>
       </w:r>
       <w:r>
@@ -6901,7 +7083,15 @@
         <w:ind w:left="284" w:firstLine="436"/>
       </w:pPr>
       <w:r>
-        <w:t xml:space="preserve">Sukamto dan Shalahuddin (2013:141), “Diagram kelas atau class diagram menggambarkan struktur sistem dari segi pendefinisian kelas-kelas  yang akan </w:t>
+        <w:t>Sukamto dan Shalahuddin (2013:141), “Diagram kelas atau class diagram menggambarkan struktur sistem dari segi pendefinisian kelas-</w:t>
+      </w:r>
+      <w:proofErr w:type="gramStart"/>
+      <w:r>
+        <w:t>kelas  yang</w:t>
+      </w:r>
+      <w:proofErr w:type="gramEnd"/>
+      <w:r>
+        <w:t xml:space="preserve"> akan </w:t>
       </w:r>
       <w:r>
         <w:lastRenderedPageBreak/>
@@ -6944,7 +7134,23 @@
         <w:t>encapsulate</w:t>
       </w:r>
       <w:r>
-        <w:t xml:space="preserve">) informasi (baca : atribut) dan perilaku (baca : operasi) dalam dirinya. Dalam pengembangan sistem tradisional, kita mengadakan pendekatan dengan cara memisahkan informasi-informasi pada sisi basisdata dan perilaku yang mengaksesnya di sisi aplikasi pemasup/pengakses. Simbol untuk </w:t>
+        <w:t>) informasi (</w:t>
+      </w:r>
+      <w:proofErr w:type="gramStart"/>
+      <w:r>
+        <w:t>baca :</w:t>
+      </w:r>
+      <w:proofErr w:type="gramEnd"/>
+      <w:r>
+        <w:t xml:space="preserve"> atribut) dan perilaku (baca : operasi) dalam dirinya. Dalam pengembangan sistem tradisional, kita mengadakan pendekatan dengan </w:t>
+      </w:r>
+      <w:proofErr w:type="gramStart"/>
+      <w:r>
+        <w:t>cara</w:t>
+      </w:r>
+      <w:proofErr w:type="gramEnd"/>
+      <w:r>
+        <w:t xml:space="preserve"> memisahkan informasi-informasi pada sisi basisdata dan perilaku yang mengaksesnya di sisi aplikasi pemasup/pengakses. Simbol untuk </w:t>
       </w:r>
       <w:r>
         <w:rPr>
@@ -6968,10 +7174,7 @@
         </w:rPr>
       </w:pPr>
       <w:r>
-        <w:t>Tabel 2.</w:t>
-      </w:r>
-      <w:r>
-        <w:t>6</w:t>
+        <w:t>Tabel 2.6</w:t>
       </w:r>
       <w:r>
         <w:t xml:space="preserve"> Simbol </w:t>
@@ -8074,8 +8277,13 @@
       <w:r>
         <w:t xml:space="preserve">  </w:t>
       </w:r>
-      <w:r>
-        <w:t xml:space="preserve">Sumber : </w:t>
+      <w:proofErr w:type="gramStart"/>
+      <w:r>
+        <w:t>Sumber :</w:t>
+      </w:r>
+      <w:proofErr w:type="gramEnd"/>
+      <w:r>
+        <w:t xml:space="preserve"> </w:t>
       </w:r>
       <w:r>
         <w:rPr>
@@ -8138,8 +8346,6 @@
           <w:color w:val="000000"/>
         </w:rPr>
       </w:pPr>
-      <w:bookmarkStart w:id="0" w:name="_GoBack"/>
-      <w:bookmarkEnd w:id="0"/>
     </w:p>
     <w:sectPr>
       <w:headerReference w:type="default" r:id="rId40"/>
@@ -13686,7 +13892,7 @@
 </file>
 
 <file path=customXml/itemProps1.xml><?xml version="1.0" encoding="utf-8"?>
-<ds:datastoreItem xmlns:ds="http://schemas.openxmlformats.org/officeDocument/2006/customXml" ds:itemID="{C9CBB0A9-76B4-4571-A9FF-0B8EC2289DC9}">
+<ds:datastoreItem xmlns:ds="http://schemas.openxmlformats.org/officeDocument/2006/customXml" ds:itemID="{B9EADF45-8B25-4C16-AEAE-4323578D3108}">
   <ds:schemaRefs>
     <ds:schemaRef ds:uri="http://schemas.openxmlformats.org/officeDocument/2006/bibliography"/>
   </ds:schemaRefs>

</xml_diff>

<commit_message>
DAFTAR ISI & BAB 3, Perbaikan NOMOR HALAMAN, PENAMBAHAN DATA PADA DAFTAR ISI, BAB 3 PERBAIKAN KATA BERSAMBUNG
</commit_message>
<xml_diff>
--- a/BAB 2.docx
+++ b/BAB 2.docx
@@ -129,7 +129,10 @@
         <w:t>Untuk lebih memperjelas kerangka berpikir yang akan disajikan, maka ak</w:t>
       </w:r>
       <w:r>
-        <w:t>an digambarkan pada Gambar 2.1.,</w:t>
+        <w:t>an digambarkan pada Gambar 2.1</w:t>
+      </w:r>
+      <w:r>
+        <w:t>,</w:t>
       </w:r>
       <w:r>
         <w:t xml:space="preserve"> sebagai berikut:</w:t>
@@ -2951,7 +2954,7 @@
                           <a:blip r:embed="rId8">
                             <a:extLst>
                               <a:ext uri="{28A0092B-C50C-407E-A947-70E740481C1C}">
-                                <a14:useLocalDpi xmlns:a14="http://schemas.microsoft.com/office/drawing/2010/main" xmlns:wps="http://schemas.microsoft.com/office/word/2010/wordprocessingShape" xmlns:wpi="http://schemas.microsoft.com/office/word/2010/wordprocessingInk" xmlns:wpg="http://schemas.microsoft.com/office/word/2010/wordprocessingGroup" xmlns:w15="http://schemas.microsoft.com/office/word/2012/wordml" xmlns:w14="http://schemas.microsoft.com/office/word/2010/wordml" xmlns:w="http://schemas.openxmlformats.org/wordprocessingml/2006/main" xmlns:w10="urn:schemas-microsoft-com:office:word" xmlns:wp14="http://schemas.microsoft.com/office/word/2010/wordprocessingDrawing" xmlns:v="urn:schemas-microsoft-com:vml" xmlns:o="urn:schemas-microsoft-com:office:office" xmlns:mc="http://schemas.openxmlformats.org/markup-compatibility/2006" xmlns:wpc="http://schemas.microsoft.com/office/word/2010/wordprocessingCanvas" xmlns="" val="0"/>
+                                <a14:useLocalDpi xmlns="" xmlns:wpc="http://schemas.microsoft.com/office/word/2010/wordprocessingCanvas" xmlns:mc="http://schemas.openxmlformats.org/markup-compatibility/2006" xmlns:o="urn:schemas-microsoft-com:office:office" xmlns:v="urn:schemas-microsoft-com:vml" xmlns:wp14="http://schemas.microsoft.com/office/word/2010/wordprocessingDrawing" xmlns:w10="urn:schemas-microsoft-com:office:word" xmlns:w="http://schemas.openxmlformats.org/wordprocessingml/2006/main" xmlns:w14="http://schemas.microsoft.com/office/word/2010/wordml" xmlns:w15="http://schemas.microsoft.com/office/word/2012/wordml" xmlns:wpg="http://schemas.microsoft.com/office/word/2010/wordprocessingGroup" xmlns:wpi="http://schemas.microsoft.com/office/word/2010/wordprocessingInk" xmlns:wps="http://schemas.microsoft.com/office/word/2010/wordprocessingShape" xmlns:a14="http://schemas.microsoft.com/office/drawing/2010/main" val="0"/>
                               </a:ext>
                             </a:extLst>
                           </a:blip>
@@ -3095,7 +3098,7 @@
                           <a:blip r:embed="rId9">
                             <a:extLst>
                               <a:ext uri="{28A0092B-C50C-407E-A947-70E740481C1C}">
-                                <a14:useLocalDpi xmlns:a14="http://schemas.microsoft.com/office/drawing/2010/main" xmlns:wps="http://schemas.microsoft.com/office/word/2010/wordprocessingShape" xmlns:wpi="http://schemas.microsoft.com/office/word/2010/wordprocessingInk" xmlns:wpg="http://schemas.microsoft.com/office/word/2010/wordprocessingGroup" xmlns:w15="http://schemas.microsoft.com/office/word/2012/wordml" xmlns:w14="http://schemas.microsoft.com/office/word/2010/wordml" xmlns:w="http://schemas.openxmlformats.org/wordprocessingml/2006/main" xmlns:w10="urn:schemas-microsoft-com:office:word" xmlns:wp14="http://schemas.microsoft.com/office/word/2010/wordprocessingDrawing" xmlns:v="urn:schemas-microsoft-com:vml" xmlns:o="urn:schemas-microsoft-com:office:office" xmlns:mc="http://schemas.openxmlformats.org/markup-compatibility/2006" xmlns:wpc="http://schemas.microsoft.com/office/word/2010/wordprocessingCanvas" xmlns="" val="0"/>
+                                <a14:useLocalDpi xmlns="" xmlns:wpc="http://schemas.microsoft.com/office/word/2010/wordprocessingCanvas" xmlns:mc="http://schemas.openxmlformats.org/markup-compatibility/2006" xmlns:o="urn:schemas-microsoft-com:office:office" xmlns:v="urn:schemas-microsoft-com:vml" xmlns:wp14="http://schemas.microsoft.com/office/word/2010/wordprocessingDrawing" xmlns:w10="urn:schemas-microsoft-com:office:word" xmlns:w="http://schemas.openxmlformats.org/wordprocessingml/2006/main" xmlns:w14="http://schemas.microsoft.com/office/word/2010/wordml" xmlns:w15="http://schemas.microsoft.com/office/word/2012/wordml" xmlns:wpg="http://schemas.microsoft.com/office/word/2010/wordprocessingGroup" xmlns:wpi="http://schemas.microsoft.com/office/word/2010/wordprocessingInk" xmlns:wps="http://schemas.microsoft.com/office/word/2010/wordprocessingShape" xmlns:a14="http://schemas.microsoft.com/office/drawing/2010/main" val="0"/>
                               </a:ext>
                             </a:extLst>
                           </a:blip>
@@ -3262,7 +3265,7 @@
                           <a:blip r:embed="rId10">
                             <a:extLst>
                               <a:ext uri="{28A0092B-C50C-407E-A947-70E740481C1C}">
-                                <a14:useLocalDpi xmlns:a14="http://schemas.microsoft.com/office/drawing/2010/main" xmlns:wps="http://schemas.microsoft.com/office/word/2010/wordprocessingShape" xmlns:wpi="http://schemas.microsoft.com/office/word/2010/wordprocessingInk" xmlns:wpg="http://schemas.microsoft.com/office/word/2010/wordprocessingGroup" xmlns:w15="http://schemas.microsoft.com/office/word/2012/wordml" xmlns:w14="http://schemas.microsoft.com/office/word/2010/wordml" xmlns:w="http://schemas.openxmlformats.org/wordprocessingml/2006/main" xmlns:w10="urn:schemas-microsoft-com:office:word" xmlns:wp14="http://schemas.microsoft.com/office/word/2010/wordprocessingDrawing" xmlns:v="urn:schemas-microsoft-com:vml" xmlns:o="urn:schemas-microsoft-com:office:office" xmlns:mc="http://schemas.openxmlformats.org/markup-compatibility/2006" xmlns:wpc="http://schemas.microsoft.com/office/word/2010/wordprocessingCanvas" xmlns="" val="0"/>
+                                <a14:useLocalDpi xmlns="" xmlns:wpc="http://schemas.microsoft.com/office/word/2010/wordprocessingCanvas" xmlns:mc="http://schemas.openxmlformats.org/markup-compatibility/2006" xmlns:o="urn:schemas-microsoft-com:office:office" xmlns:v="urn:schemas-microsoft-com:vml" xmlns:wp14="http://schemas.microsoft.com/office/word/2010/wordprocessingDrawing" xmlns:w10="urn:schemas-microsoft-com:office:word" xmlns:w="http://schemas.openxmlformats.org/wordprocessingml/2006/main" xmlns:w14="http://schemas.microsoft.com/office/word/2010/wordml" xmlns:w15="http://schemas.microsoft.com/office/word/2012/wordml" xmlns:wpg="http://schemas.microsoft.com/office/word/2010/wordprocessingGroup" xmlns:wpi="http://schemas.microsoft.com/office/word/2010/wordprocessingInk" xmlns:wps="http://schemas.microsoft.com/office/word/2010/wordprocessingShape" xmlns:a14="http://schemas.microsoft.com/office/drawing/2010/main" val="0"/>
                               </a:ext>
                             </a:extLst>
                           </a:blip>
@@ -3428,7 +3431,7 @@
                           <a:blip r:embed="rId11">
                             <a:extLst>
                               <a:ext uri="{28A0092B-C50C-407E-A947-70E740481C1C}">
-                                <a14:useLocalDpi xmlns:a14="http://schemas.microsoft.com/office/drawing/2010/main" xmlns:wps="http://schemas.microsoft.com/office/word/2010/wordprocessingShape" xmlns:wpi="http://schemas.microsoft.com/office/word/2010/wordprocessingInk" xmlns:wpg="http://schemas.microsoft.com/office/word/2010/wordprocessingGroup" xmlns:w15="http://schemas.microsoft.com/office/word/2012/wordml" xmlns:w14="http://schemas.microsoft.com/office/word/2010/wordml" xmlns:w="http://schemas.openxmlformats.org/wordprocessingml/2006/main" xmlns:w10="urn:schemas-microsoft-com:office:word" xmlns:wp14="http://schemas.microsoft.com/office/word/2010/wordprocessingDrawing" xmlns:v="urn:schemas-microsoft-com:vml" xmlns:o="urn:schemas-microsoft-com:office:office" xmlns:mc="http://schemas.openxmlformats.org/markup-compatibility/2006" xmlns:wpc="http://schemas.microsoft.com/office/word/2010/wordprocessingCanvas" xmlns="" val="0"/>
+                                <a14:useLocalDpi xmlns="" xmlns:wpc="http://schemas.microsoft.com/office/word/2010/wordprocessingCanvas" xmlns:mc="http://schemas.openxmlformats.org/markup-compatibility/2006" xmlns:o="urn:schemas-microsoft-com:office:office" xmlns:v="urn:schemas-microsoft-com:vml" xmlns:wp14="http://schemas.microsoft.com/office/word/2010/wordprocessingDrawing" xmlns:w10="urn:schemas-microsoft-com:office:word" xmlns:w="http://schemas.openxmlformats.org/wordprocessingml/2006/main" xmlns:w14="http://schemas.microsoft.com/office/word/2010/wordml" xmlns:w15="http://schemas.microsoft.com/office/word/2012/wordml" xmlns:wpg="http://schemas.microsoft.com/office/word/2010/wordprocessingGroup" xmlns:wpi="http://schemas.microsoft.com/office/word/2010/wordprocessingInk" xmlns:wps="http://schemas.microsoft.com/office/word/2010/wordprocessingShape" xmlns:a14="http://schemas.microsoft.com/office/drawing/2010/main" val="0"/>
                               </a:ext>
                             </a:extLst>
                           </a:blip>
@@ -3587,7 +3590,7 @@
                           <a:blip r:embed="rId12">
                             <a:extLst>
                               <a:ext uri="{28A0092B-C50C-407E-A947-70E740481C1C}">
-                                <a14:useLocalDpi xmlns:a14="http://schemas.microsoft.com/office/drawing/2010/main" xmlns:wps="http://schemas.microsoft.com/office/word/2010/wordprocessingShape" xmlns:wpi="http://schemas.microsoft.com/office/word/2010/wordprocessingInk" xmlns:wpg="http://schemas.microsoft.com/office/word/2010/wordprocessingGroup" xmlns:w15="http://schemas.microsoft.com/office/word/2012/wordml" xmlns:w14="http://schemas.microsoft.com/office/word/2010/wordml" xmlns:w="http://schemas.openxmlformats.org/wordprocessingml/2006/main" xmlns:w10="urn:schemas-microsoft-com:office:word" xmlns:wp14="http://schemas.microsoft.com/office/word/2010/wordprocessingDrawing" xmlns:v="urn:schemas-microsoft-com:vml" xmlns:o="urn:schemas-microsoft-com:office:office" xmlns:mc="http://schemas.openxmlformats.org/markup-compatibility/2006" xmlns:wpc="http://schemas.microsoft.com/office/word/2010/wordprocessingCanvas" xmlns="" val="0"/>
+                                <a14:useLocalDpi xmlns="" xmlns:wpc="http://schemas.microsoft.com/office/word/2010/wordprocessingCanvas" xmlns:mc="http://schemas.openxmlformats.org/markup-compatibility/2006" xmlns:o="urn:schemas-microsoft-com:office:office" xmlns:v="urn:schemas-microsoft-com:vml" xmlns:wp14="http://schemas.microsoft.com/office/word/2010/wordprocessingDrawing" xmlns:w10="urn:schemas-microsoft-com:office:word" xmlns:w="http://schemas.openxmlformats.org/wordprocessingml/2006/main" xmlns:w14="http://schemas.microsoft.com/office/word/2010/wordml" xmlns:w15="http://schemas.microsoft.com/office/word/2012/wordml" xmlns:wpg="http://schemas.microsoft.com/office/word/2010/wordprocessingGroup" xmlns:wpi="http://schemas.microsoft.com/office/word/2010/wordprocessingInk" xmlns:wps="http://schemas.microsoft.com/office/word/2010/wordprocessingShape" xmlns:a14="http://schemas.microsoft.com/office/drawing/2010/main" val="0"/>
                               </a:ext>
                             </a:extLst>
                           </a:blip>
@@ -3753,7 +3756,7 @@
                           <a:blip r:embed="rId13">
                             <a:extLst>
                               <a:ext uri="{28A0092B-C50C-407E-A947-70E740481C1C}">
-                                <a14:useLocalDpi xmlns:a14="http://schemas.microsoft.com/office/drawing/2010/main" xmlns:wps="http://schemas.microsoft.com/office/word/2010/wordprocessingShape" xmlns:wpi="http://schemas.microsoft.com/office/word/2010/wordprocessingInk" xmlns:wpg="http://schemas.microsoft.com/office/word/2010/wordprocessingGroup" xmlns:w15="http://schemas.microsoft.com/office/word/2012/wordml" xmlns:w14="http://schemas.microsoft.com/office/word/2010/wordml" xmlns:w="http://schemas.openxmlformats.org/wordprocessingml/2006/main" xmlns:w10="urn:schemas-microsoft-com:office:word" xmlns:wp14="http://schemas.microsoft.com/office/word/2010/wordprocessingDrawing" xmlns:v="urn:schemas-microsoft-com:vml" xmlns:o="urn:schemas-microsoft-com:office:office" xmlns:mc="http://schemas.openxmlformats.org/markup-compatibility/2006" xmlns:wpc="http://schemas.microsoft.com/office/word/2010/wordprocessingCanvas" xmlns="" val="0"/>
+                                <a14:useLocalDpi xmlns="" xmlns:wpc="http://schemas.microsoft.com/office/word/2010/wordprocessingCanvas" xmlns:mc="http://schemas.openxmlformats.org/markup-compatibility/2006" xmlns:o="urn:schemas-microsoft-com:office:office" xmlns:v="urn:schemas-microsoft-com:vml" xmlns:wp14="http://schemas.microsoft.com/office/word/2010/wordprocessingDrawing" xmlns:w10="urn:schemas-microsoft-com:office:word" xmlns:w="http://schemas.openxmlformats.org/wordprocessingml/2006/main" xmlns:w14="http://schemas.microsoft.com/office/word/2010/wordml" xmlns:w15="http://schemas.microsoft.com/office/word/2012/wordml" xmlns:wpg="http://schemas.microsoft.com/office/word/2010/wordprocessingGroup" xmlns:wpi="http://schemas.microsoft.com/office/word/2010/wordprocessingInk" xmlns:wps="http://schemas.microsoft.com/office/word/2010/wordprocessingShape" xmlns:a14="http://schemas.microsoft.com/office/drawing/2010/main" val="0"/>
                               </a:ext>
                             </a:extLst>
                           </a:blip>
@@ -3982,7 +3985,7 @@
                           <a:blip r:embed="rId14">
                             <a:extLst>
                               <a:ext uri="{28A0092B-C50C-407E-A947-70E740481C1C}">
-                                <a14:useLocalDpi xmlns:a14="http://schemas.microsoft.com/office/drawing/2010/main" xmlns:wps="http://schemas.microsoft.com/office/word/2010/wordprocessingShape" xmlns:wpi="http://schemas.microsoft.com/office/word/2010/wordprocessingInk" xmlns:wpg="http://schemas.microsoft.com/office/word/2010/wordprocessingGroup" xmlns:w15="http://schemas.microsoft.com/office/word/2012/wordml" xmlns:w14="http://schemas.microsoft.com/office/word/2010/wordml" xmlns:w="http://schemas.openxmlformats.org/wordprocessingml/2006/main" xmlns:w10="urn:schemas-microsoft-com:office:word" xmlns:wp14="http://schemas.microsoft.com/office/word/2010/wordprocessingDrawing" xmlns:v="urn:schemas-microsoft-com:vml" xmlns:o="urn:schemas-microsoft-com:office:office" xmlns:mc="http://schemas.openxmlformats.org/markup-compatibility/2006" xmlns:wpc="http://schemas.microsoft.com/office/word/2010/wordprocessingCanvas" xmlns="" val="0"/>
+                                <a14:useLocalDpi xmlns="" xmlns:wpc="http://schemas.microsoft.com/office/word/2010/wordprocessingCanvas" xmlns:mc="http://schemas.openxmlformats.org/markup-compatibility/2006" xmlns:o="urn:schemas-microsoft-com:office:office" xmlns:v="urn:schemas-microsoft-com:vml" xmlns:wp14="http://schemas.microsoft.com/office/word/2010/wordprocessingDrawing" xmlns:w10="urn:schemas-microsoft-com:office:word" xmlns:w="http://schemas.openxmlformats.org/wordprocessingml/2006/main" xmlns:w14="http://schemas.microsoft.com/office/word/2010/wordml" xmlns:w15="http://schemas.microsoft.com/office/word/2012/wordml" xmlns:wpg="http://schemas.microsoft.com/office/word/2010/wordprocessingGroup" xmlns:wpi="http://schemas.microsoft.com/office/word/2010/wordprocessingInk" xmlns:wps="http://schemas.microsoft.com/office/word/2010/wordprocessingShape" xmlns:a14="http://schemas.microsoft.com/office/drawing/2010/main" val="0"/>
                               </a:ext>
                             </a:extLst>
                           </a:blip>
@@ -4136,7 +4139,7 @@
                           <a:blip r:embed="rId15">
                             <a:extLst>
                               <a:ext uri="{28A0092B-C50C-407E-A947-70E740481C1C}">
-                                <a14:useLocalDpi xmlns:a14="http://schemas.microsoft.com/office/drawing/2010/main" xmlns:wps="http://schemas.microsoft.com/office/word/2010/wordprocessingShape" xmlns:wpi="http://schemas.microsoft.com/office/word/2010/wordprocessingInk" xmlns:wpg="http://schemas.microsoft.com/office/word/2010/wordprocessingGroup" xmlns:w15="http://schemas.microsoft.com/office/word/2012/wordml" xmlns:w14="http://schemas.microsoft.com/office/word/2010/wordml" xmlns:w="http://schemas.openxmlformats.org/wordprocessingml/2006/main" xmlns:w10="urn:schemas-microsoft-com:office:word" xmlns:wp14="http://schemas.microsoft.com/office/word/2010/wordprocessingDrawing" xmlns:v="urn:schemas-microsoft-com:vml" xmlns:o="urn:schemas-microsoft-com:office:office" xmlns:mc="http://schemas.openxmlformats.org/markup-compatibility/2006" xmlns:wpc="http://schemas.microsoft.com/office/word/2010/wordprocessingCanvas" xmlns="" val="0"/>
+                                <a14:useLocalDpi xmlns="" xmlns:wpc="http://schemas.microsoft.com/office/word/2010/wordprocessingCanvas" xmlns:mc="http://schemas.openxmlformats.org/markup-compatibility/2006" xmlns:o="urn:schemas-microsoft-com:office:office" xmlns:v="urn:schemas-microsoft-com:vml" xmlns:wp14="http://schemas.microsoft.com/office/word/2010/wordprocessingDrawing" xmlns:w10="urn:schemas-microsoft-com:office:word" xmlns:w="http://schemas.openxmlformats.org/wordprocessingml/2006/main" xmlns:w14="http://schemas.microsoft.com/office/word/2010/wordml" xmlns:w15="http://schemas.microsoft.com/office/word/2012/wordml" xmlns:wpg="http://schemas.microsoft.com/office/word/2010/wordprocessingGroup" xmlns:wpi="http://schemas.microsoft.com/office/word/2010/wordprocessingInk" xmlns:wps="http://schemas.microsoft.com/office/word/2010/wordprocessingShape" xmlns:a14="http://schemas.microsoft.com/office/drawing/2010/main" val="0"/>
                               </a:ext>
                             </a:extLst>
                           </a:blip>
@@ -4289,7 +4292,7 @@
                           <a:blip r:embed="rId16">
                             <a:extLst>
                               <a:ext uri="{28A0092B-C50C-407E-A947-70E740481C1C}">
-                                <a14:useLocalDpi xmlns:a14="http://schemas.microsoft.com/office/drawing/2010/main" xmlns:wps="http://schemas.microsoft.com/office/word/2010/wordprocessingShape" xmlns:wpi="http://schemas.microsoft.com/office/word/2010/wordprocessingInk" xmlns:wpg="http://schemas.microsoft.com/office/word/2010/wordprocessingGroup" xmlns:w15="http://schemas.microsoft.com/office/word/2012/wordml" xmlns:w14="http://schemas.microsoft.com/office/word/2010/wordml" xmlns:w="http://schemas.openxmlformats.org/wordprocessingml/2006/main" xmlns:w10="urn:schemas-microsoft-com:office:word" xmlns:wp14="http://schemas.microsoft.com/office/word/2010/wordprocessingDrawing" xmlns:v="urn:schemas-microsoft-com:vml" xmlns:o="urn:schemas-microsoft-com:office:office" xmlns:mc="http://schemas.openxmlformats.org/markup-compatibility/2006" xmlns:wpc="http://schemas.microsoft.com/office/word/2010/wordprocessingCanvas" xmlns="" val="0"/>
+                                <a14:useLocalDpi xmlns="" xmlns:wpc="http://schemas.microsoft.com/office/word/2010/wordprocessingCanvas" xmlns:mc="http://schemas.openxmlformats.org/markup-compatibility/2006" xmlns:o="urn:schemas-microsoft-com:office:office" xmlns:v="urn:schemas-microsoft-com:vml" xmlns:wp14="http://schemas.microsoft.com/office/word/2010/wordprocessingDrawing" xmlns:w10="urn:schemas-microsoft-com:office:word" xmlns:w="http://schemas.openxmlformats.org/wordprocessingml/2006/main" xmlns:w14="http://schemas.microsoft.com/office/word/2010/wordml" xmlns:w15="http://schemas.microsoft.com/office/word/2012/wordml" xmlns:wpg="http://schemas.microsoft.com/office/word/2010/wordprocessingGroup" xmlns:wpi="http://schemas.microsoft.com/office/word/2010/wordprocessingInk" xmlns:wps="http://schemas.microsoft.com/office/word/2010/wordprocessingShape" xmlns:a14="http://schemas.microsoft.com/office/drawing/2010/main" val="0"/>
                               </a:ext>
                             </a:extLst>
                           </a:blip>
@@ -4670,7 +4673,7 @@
                           <a:blip r:embed="rId17">
                             <a:extLst>
                               <a:ext uri="{28A0092B-C50C-407E-A947-70E740481C1C}">
-                                <a14:useLocalDpi xmlns:a14="http://schemas.microsoft.com/office/drawing/2010/main" xmlns:wps="http://schemas.microsoft.com/office/word/2010/wordprocessingShape" xmlns:wpi="http://schemas.microsoft.com/office/word/2010/wordprocessingInk" xmlns:wpg="http://schemas.microsoft.com/office/word/2010/wordprocessingGroup" xmlns:w15="http://schemas.microsoft.com/office/word/2012/wordml" xmlns:w14="http://schemas.microsoft.com/office/word/2010/wordml" xmlns:w="http://schemas.openxmlformats.org/wordprocessingml/2006/main" xmlns:w10="urn:schemas-microsoft-com:office:word" xmlns:wp14="http://schemas.microsoft.com/office/word/2010/wordprocessingDrawing" xmlns:v="urn:schemas-microsoft-com:vml" xmlns:o="urn:schemas-microsoft-com:office:office" xmlns:mc="http://schemas.openxmlformats.org/markup-compatibility/2006" xmlns:wpc="http://schemas.microsoft.com/office/word/2010/wordprocessingCanvas" xmlns="" val="0"/>
+                                <a14:useLocalDpi xmlns="" xmlns:wpc="http://schemas.microsoft.com/office/word/2010/wordprocessingCanvas" xmlns:mc="http://schemas.openxmlformats.org/markup-compatibility/2006" xmlns:o="urn:schemas-microsoft-com:office:office" xmlns:v="urn:schemas-microsoft-com:vml" xmlns:wp14="http://schemas.microsoft.com/office/word/2010/wordprocessingDrawing" xmlns:w10="urn:schemas-microsoft-com:office:word" xmlns:w="http://schemas.openxmlformats.org/wordprocessingml/2006/main" xmlns:w14="http://schemas.microsoft.com/office/word/2010/wordml" xmlns:w15="http://schemas.microsoft.com/office/word/2012/wordml" xmlns:wpg="http://schemas.microsoft.com/office/word/2010/wordprocessingGroup" xmlns:wpi="http://schemas.microsoft.com/office/word/2010/wordprocessingInk" xmlns:wps="http://schemas.microsoft.com/office/word/2010/wordprocessingShape" xmlns:a14="http://schemas.microsoft.com/office/drawing/2010/main" val="0"/>
                               </a:ext>
                             </a:extLst>
                           </a:blip>
@@ -4822,7 +4825,7 @@
                           <a:blip r:embed="rId18">
                             <a:extLst>
                               <a:ext uri="{28A0092B-C50C-407E-A947-70E740481C1C}">
-                                <a14:useLocalDpi xmlns:a14="http://schemas.microsoft.com/office/drawing/2010/main" xmlns:wps="http://schemas.microsoft.com/office/word/2010/wordprocessingShape" xmlns:wpi="http://schemas.microsoft.com/office/word/2010/wordprocessingInk" xmlns:wpg="http://schemas.microsoft.com/office/word/2010/wordprocessingGroup" xmlns:w15="http://schemas.microsoft.com/office/word/2012/wordml" xmlns:w14="http://schemas.microsoft.com/office/word/2010/wordml" xmlns:w="http://schemas.openxmlformats.org/wordprocessingml/2006/main" xmlns:w10="urn:schemas-microsoft-com:office:word" xmlns:wp14="http://schemas.microsoft.com/office/word/2010/wordprocessingDrawing" xmlns:v="urn:schemas-microsoft-com:vml" xmlns:o="urn:schemas-microsoft-com:office:office" xmlns:mc="http://schemas.openxmlformats.org/markup-compatibility/2006" xmlns:wpc="http://schemas.microsoft.com/office/word/2010/wordprocessingCanvas" xmlns="" val="0"/>
+                                <a14:useLocalDpi xmlns="" xmlns:wpc="http://schemas.microsoft.com/office/word/2010/wordprocessingCanvas" xmlns:mc="http://schemas.openxmlformats.org/markup-compatibility/2006" xmlns:o="urn:schemas-microsoft-com:office:office" xmlns:v="urn:schemas-microsoft-com:vml" xmlns:wp14="http://schemas.microsoft.com/office/word/2010/wordprocessingDrawing" xmlns:w10="urn:schemas-microsoft-com:office:word" xmlns:w="http://schemas.openxmlformats.org/wordprocessingml/2006/main" xmlns:w14="http://schemas.microsoft.com/office/word/2010/wordml" xmlns:w15="http://schemas.microsoft.com/office/word/2012/wordml" xmlns:wpg="http://schemas.microsoft.com/office/word/2010/wordprocessingGroup" xmlns:wpi="http://schemas.microsoft.com/office/word/2010/wordprocessingInk" xmlns:wps="http://schemas.microsoft.com/office/word/2010/wordprocessingShape" xmlns:a14="http://schemas.microsoft.com/office/drawing/2010/main" val="0"/>
                               </a:ext>
                             </a:extLst>
                           </a:blip>
@@ -4966,7 +4969,7 @@
                           <a:blip r:embed="rId19">
                             <a:extLst>
                               <a:ext uri="{28A0092B-C50C-407E-A947-70E740481C1C}">
-                                <a14:useLocalDpi xmlns:a14="http://schemas.microsoft.com/office/drawing/2010/main" xmlns:wps="http://schemas.microsoft.com/office/word/2010/wordprocessingShape" xmlns:wpi="http://schemas.microsoft.com/office/word/2010/wordprocessingInk" xmlns:wpg="http://schemas.microsoft.com/office/word/2010/wordprocessingGroup" xmlns:w15="http://schemas.microsoft.com/office/word/2012/wordml" xmlns:w14="http://schemas.microsoft.com/office/word/2010/wordml" xmlns:w="http://schemas.openxmlformats.org/wordprocessingml/2006/main" xmlns:w10="urn:schemas-microsoft-com:office:word" xmlns:wp14="http://schemas.microsoft.com/office/word/2010/wordprocessingDrawing" xmlns:v="urn:schemas-microsoft-com:vml" xmlns:o="urn:schemas-microsoft-com:office:office" xmlns:mc="http://schemas.openxmlformats.org/markup-compatibility/2006" xmlns:wpc="http://schemas.microsoft.com/office/word/2010/wordprocessingCanvas" xmlns="" val="0"/>
+                                <a14:useLocalDpi xmlns="" xmlns:wpc="http://schemas.microsoft.com/office/word/2010/wordprocessingCanvas" xmlns:mc="http://schemas.openxmlformats.org/markup-compatibility/2006" xmlns:o="urn:schemas-microsoft-com:office:office" xmlns:v="urn:schemas-microsoft-com:vml" xmlns:wp14="http://schemas.microsoft.com/office/word/2010/wordprocessingDrawing" xmlns:w10="urn:schemas-microsoft-com:office:word" xmlns:w="http://schemas.openxmlformats.org/wordprocessingml/2006/main" xmlns:w14="http://schemas.microsoft.com/office/word/2010/wordml" xmlns:w15="http://schemas.microsoft.com/office/word/2012/wordml" xmlns:wpg="http://schemas.microsoft.com/office/word/2010/wordprocessingGroup" xmlns:wpi="http://schemas.microsoft.com/office/word/2010/wordprocessingInk" xmlns:wps="http://schemas.microsoft.com/office/word/2010/wordprocessingShape" xmlns:a14="http://schemas.microsoft.com/office/drawing/2010/main" val="0"/>
                               </a:ext>
                             </a:extLst>
                           </a:blip>
@@ -5110,7 +5113,7 @@
                           <a:blip r:embed="rId20">
                             <a:extLst>
                               <a:ext uri="{28A0092B-C50C-407E-A947-70E740481C1C}">
-                                <a14:useLocalDpi xmlns:a14="http://schemas.microsoft.com/office/drawing/2010/main" xmlns:wps="http://schemas.microsoft.com/office/word/2010/wordprocessingShape" xmlns:wpi="http://schemas.microsoft.com/office/word/2010/wordprocessingInk" xmlns:wpg="http://schemas.microsoft.com/office/word/2010/wordprocessingGroup" xmlns:w15="http://schemas.microsoft.com/office/word/2012/wordml" xmlns:w14="http://schemas.microsoft.com/office/word/2010/wordml" xmlns:w="http://schemas.openxmlformats.org/wordprocessingml/2006/main" xmlns:w10="urn:schemas-microsoft-com:office:word" xmlns:wp14="http://schemas.microsoft.com/office/word/2010/wordprocessingDrawing" xmlns:v="urn:schemas-microsoft-com:vml" xmlns:o="urn:schemas-microsoft-com:office:office" xmlns:mc="http://schemas.openxmlformats.org/markup-compatibility/2006" xmlns:wpc="http://schemas.microsoft.com/office/word/2010/wordprocessingCanvas" xmlns="" val="0"/>
+                                <a14:useLocalDpi xmlns="" xmlns:wpc="http://schemas.microsoft.com/office/word/2010/wordprocessingCanvas" xmlns:mc="http://schemas.openxmlformats.org/markup-compatibility/2006" xmlns:o="urn:schemas-microsoft-com:office:office" xmlns:v="urn:schemas-microsoft-com:vml" xmlns:wp14="http://schemas.microsoft.com/office/word/2010/wordprocessingDrawing" xmlns:w10="urn:schemas-microsoft-com:office:word" xmlns:w="http://schemas.openxmlformats.org/wordprocessingml/2006/main" xmlns:w14="http://schemas.microsoft.com/office/word/2010/wordml" xmlns:w15="http://schemas.microsoft.com/office/word/2012/wordml" xmlns:wpg="http://schemas.microsoft.com/office/word/2010/wordprocessingGroup" xmlns:wpi="http://schemas.microsoft.com/office/word/2010/wordprocessingInk" xmlns:wps="http://schemas.microsoft.com/office/word/2010/wordprocessingShape" xmlns:a14="http://schemas.microsoft.com/office/drawing/2010/main" val="0"/>
                               </a:ext>
                             </a:extLst>
                           </a:blip>
@@ -5263,7 +5266,7 @@
                           <a:blip r:embed="rId21">
                             <a:extLst>
                               <a:ext uri="{28A0092B-C50C-407E-A947-70E740481C1C}">
-                                <a14:useLocalDpi xmlns:a14="http://schemas.microsoft.com/office/drawing/2010/main" xmlns:wps="http://schemas.microsoft.com/office/word/2010/wordprocessingShape" xmlns:wpi="http://schemas.microsoft.com/office/word/2010/wordprocessingInk" xmlns:wpg="http://schemas.microsoft.com/office/word/2010/wordprocessingGroup" xmlns:w15="http://schemas.microsoft.com/office/word/2012/wordml" xmlns:w14="http://schemas.microsoft.com/office/word/2010/wordml" xmlns:w="http://schemas.openxmlformats.org/wordprocessingml/2006/main" xmlns:w10="urn:schemas-microsoft-com:office:word" xmlns:wp14="http://schemas.microsoft.com/office/word/2010/wordprocessingDrawing" xmlns:v="urn:schemas-microsoft-com:vml" xmlns:o="urn:schemas-microsoft-com:office:office" xmlns:mc="http://schemas.openxmlformats.org/markup-compatibility/2006" xmlns:wpc="http://schemas.microsoft.com/office/word/2010/wordprocessingCanvas" xmlns="" val="0"/>
+                                <a14:useLocalDpi xmlns="" xmlns:wpc="http://schemas.microsoft.com/office/word/2010/wordprocessingCanvas" xmlns:mc="http://schemas.openxmlformats.org/markup-compatibility/2006" xmlns:o="urn:schemas-microsoft-com:office:office" xmlns:v="urn:schemas-microsoft-com:vml" xmlns:wp14="http://schemas.microsoft.com/office/word/2010/wordprocessingDrawing" xmlns:w10="urn:schemas-microsoft-com:office:word" xmlns:w="http://schemas.openxmlformats.org/wordprocessingml/2006/main" xmlns:w14="http://schemas.microsoft.com/office/word/2010/wordml" xmlns:w15="http://schemas.microsoft.com/office/word/2012/wordml" xmlns:wpg="http://schemas.microsoft.com/office/word/2010/wordprocessingGroup" xmlns:wpi="http://schemas.microsoft.com/office/word/2010/wordprocessingInk" xmlns:wps="http://schemas.microsoft.com/office/word/2010/wordprocessingShape" xmlns:a14="http://schemas.microsoft.com/office/drawing/2010/main" val="0"/>
                               </a:ext>
                             </a:extLst>
                           </a:blip>
@@ -5650,7 +5653,7 @@
                           <a:blip r:embed="rId22">
                             <a:extLst>
                               <a:ext uri="{28A0092B-C50C-407E-A947-70E740481C1C}">
-                                <a14:useLocalDpi xmlns:a14="http://schemas.microsoft.com/office/drawing/2010/main" xmlns:wps="http://schemas.microsoft.com/office/word/2010/wordprocessingShape" xmlns:wpi="http://schemas.microsoft.com/office/word/2010/wordprocessingInk" xmlns:wpg="http://schemas.microsoft.com/office/word/2010/wordprocessingGroup" xmlns:w15="http://schemas.microsoft.com/office/word/2012/wordml" xmlns:w14="http://schemas.microsoft.com/office/word/2010/wordml" xmlns:w="http://schemas.openxmlformats.org/wordprocessingml/2006/main" xmlns:w10="urn:schemas-microsoft-com:office:word" xmlns:wp14="http://schemas.microsoft.com/office/word/2010/wordprocessingDrawing" xmlns:v="urn:schemas-microsoft-com:vml" xmlns:o="urn:schemas-microsoft-com:office:office" xmlns:mc="http://schemas.openxmlformats.org/markup-compatibility/2006" xmlns:wpc="http://schemas.microsoft.com/office/word/2010/wordprocessingCanvas" xmlns="" val="0"/>
+                                <a14:useLocalDpi xmlns="" xmlns:wpc="http://schemas.microsoft.com/office/word/2010/wordprocessingCanvas" xmlns:mc="http://schemas.openxmlformats.org/markup-compatibility/2006" xmlns:o="urn:schemas-microsoft-com:office:office" xmlns:v="urn:schemas-microsoft-com:vml" xmlns:wp14="http://schemas.microsoft.com/office/word/2010/wordprocessingDrawing" xmlns:w10="urn:schemas-microsoft-com:office:word" xmlns:w="http://schemas.openxmlformats.org/wordprocessingml/2006/main" xmlns:w14="http://schemas.microsoft.com/office/word/2010/wordml" xmlns:w15="http://schemas.microsoft.com/office/word/2012/wordml" xmlns:wpg="http://schemas.microsoft.com/office/word/2010/wordprocessingGroup" xmlns:wpi="http://schemas.microsoft.com/office/word/2010/wordprocessingInk" xmlns:wps="http://schemas.microsoft.com/office/word/2010/wordprocessingShape" xmlns:a14="http://schemas.microsoft.com/office/drawing/2010/main" val="0"/>
                               </a:ext>
                             </a:extLst>
                           </a:blip>
@@ -5801,7 +5804,7 @@
                 <v:shape id="_x0000_i1025" type="#_x0000_t75" style="width:75.75pt;height:26.25pt" o:ole="">
                   <v:imagedata r:id="rId23" o:title=""/>
                 </v:shape>
-                <o:OLEObject Type="Embed" ProgID="PBrush" ShapeID="_x0000_i1025" DrawAspect="Content" ObjectID="_1639613593" r:id="rId24"/>
+                <o:OLEObject Type="Embed" ProgID="PBrush" ShapeID="_x0000_i1025" DrawAspect="Content" ObjectID="_1639616693" r:id="rId24"/>
               </w:object>
             </w:r>
           </w:p>
@@ -5907,7 +5910,7 @@
                           <a:blip r:embed="rId25">
                             <a:extLst>
                               <a:ext uri="{28A0092B-C50C-407E-A947-70E740481C1C}">
-                                <a14:useLocalDpi xmlns:a14="http://schemas.microsoft.com/office/drawing/2010/main" xmlns:wps="http://schemas.microsoft.com/office/word/2010/wordprocessingShape" xmlns:wpi="http://schemas.microsoft.com/office/word/2010/wordprocessingInk" xmlns:wpg="http://schemas.microsoft.com/office/word/2010/wordprocessingGroup" xmlns:w15="http://schemas.microsoft.com/office/word/2012/wordml" xmlns:w14="http://schemas.microsoft.com/office/word/2010/wordml" xmlns:w="http://schemas.openxmlformats.org/wordprocessingml/2006/main" xmlns:w10="urn:schemas-microsoft-com:office:word" xmlns:wp14="http://schemas.microsoft.com/office/word/2010/wordprocessingDrawing" xmlns:v="urn:schemas-microsoft-com:vml" xmlns:o="urn:schemas-microsoft-com:office:office" xmlns:mc="http://schemas.openxmlformats.org/markup-compatibility/2006" xmlns:wpc="http://schemas.microsoft.com/office/word/2010/wordprocessingCanvas" xmlns="" val="0"/>
+                                <a14:useLocalDpi xmlns="" xmlns:wpc="http://schemas.microsoft.com/office/word/2010/wordprocessingCanvas" xmlns:mc="http://schemas.openxmlformats.org/markup-compatibility/2006" xmlns:o="urn:schemas-microsoft-com:office:office" xmlns:v="urn:schemas-microsoft-com:vml" xmlns:wp14="http://schemas.microsoft.com/office/word/2010/wordprocessingDrawing" xmlns:w10="urn:schemas-microsoft-com:office:word" xmlns:w="http://schemas.openxmlformats.org/wordprocessingml/2006/main" xmlns:w14="http://schemas.microsoft.com/office/word/2010/wordml" xmlns:w15="http://schemas.microsoft.com/office/word/2012/wordml" xmlns:wpg="http://schemas.microsoft.com/office/word/2010/wordprocessingGroup" xmlns:wpi="http://schemas.microsoft.com/office/word/2010/wordprocessingInk" xmlns:wps="http://schemas.microsoft.com/office/word/2010/wordprocessingShape" xmlns:a14="http://schemas.microsoft.com/office/drawing/2010/main" val="0"/>
                               </a:ext>
                             </a:extLst>
                           </a:blip>
@@ -6305,7 +6308,7 @@
                           <a:blip r:embed="rId27">
                             <a:extLst>
                               <a:ext uri="{28A0092B-C50C-407E-A947-70E740481C1C}">
-                                <a14:useLocalDpi xmlns:a14="http://schemas.microsoft.com/office/drawing/2010/main" xmlns:wps="http://schemas.microsoft.com/office/word/2010/wordprocessingShape" xmlns:wpi="http://schemas.microsoft.com/office/word/2010/wordprocessingInk" xmlns:wpg="http://schemas.microsoft.com/office/word/2010/wordprocessingGroup" xmlns:w15="http://schemas.microsoft.com/office/word/2012/wordml" xmlns:w14="http://schemas.microsoft.com/office/word/2010/wordml" xmlns:w="http://schemas.openxmlformats.org/wordprocessingml/2006/main" xmlns:w10="urn:schemas-microsoft-com:office:word" xmlns:wp14="http://schemas.microsoft.com/office/word/2010/wordprocessingDrawing" xmlns:v="urn:schemas-microsoft-com:vml" xmlns:o="urn:schemas-microsoft-com:office:office" xmlns:mc="http://schemas.openxmlformats.org/markup-compatibility/2006" xmlns:wpc="http://schemas.microsoft.com/office/word/2010/wordprocessingCanvas" xmlns="" val="0"/>
+                                <a14:useLocalDpi xmlns="" xmlns:wpc="http://schemas.microsoft.com/office/word/2010/wordprocessingCanvas" xmlns:mc="http://schemas.openxmlformats.org/markup-compatibility/2006" xmlns:o="urn:schemas-microsoft-com:office:office" xmlns:v="urn:schemas-microsoft-com:vml" xmlns:wp14="http://schemas.microsoft.com/office/word/2010/wordprocessingDrawing" xmlns:w10="urn:schemas-microsoft-com:office:word" xmlns:w="http://schemas.openxmlformats.org/wordprocessingml/2006/main" xmlns:w14="http://schemas.microsoft.com/office/word/2010/wordml" xmlns:w15="http://schemas.microsoft.com/office/word/2012/wordml" xmlns:wpg="http://schemas.microsoft.com/office/word/2010/wordprocessingGroup" xmlns:wpi="http://schemas.microsoft.com/office/word/2010/wordprocessingInk" xmlns:wps="http://schemas.microsoft.com/office/word/2010/wordprocessingShape" xmlns:a14="http://schemas.microsoft.com/office/drawing/2010/main" val="0"/>
                               </a:ext>
                             </a:extLst>
                           </a:blip>
@@ -6431,7 +6434,7 @@
                           <a:blip r:embed="rId29">
                             <a:extLst>
                               <a:ext uri="{28A0092B-C50C-407E-A947-70E740481C1C}">
-                                <a14:useLocalDpi xmlns:a14="http://schemas.microsoft.com/office/drawing/2010/main" xmlns:wps="http://schemas.microsoft.com/office/word/2010/wordprocessingShape" xmlns:wpi="http://schemas.microsoft.com/office/word/2010/wordprocessingInk" xmlns:wpg="http://schemas.microsoft.com/office/word/2010/wordprocessingGroup" xmlns:w15="http://schemas.microsoft.com/office/word/2012/wordml" xmlns:w14="http://schemas.microsoft.com/office/word/2010/wordml" xmlns:w="http://schemas.openxmlformats.org/wordprocessingml/2006/main" xmlns:w10="urn:schemas-microsoft-com:office:word" xmlns:wp14="http://schemas.microsoft.com/office/word/2010/wordprocessingDrawing" xmlns:v="urn:schemas-microsoft-com:vml" xmlns:o="urn:schemas-microsoft-com:office:office" xmlns:mc="http://schemas.openxmlformats.org/markup-compatibility/2006" xmlns:wpc="http://schemas.microsoft.com/office/word/2010/wordprocessingCanvas" xmlns="" val="0"/>
+                                <a14:useLocalDpi xmlns="" xmlns:wpc="http://schemas.microsoft.com/office/word/2010/wordprocessingCanvas" xmlns:mc="http://schemas.openxmlformats.org/markup-compatibility/2006" xmlns:o="urn:schemas-microsoft-com:office:office" xmlns:v="urn:schemas-microsoft-com:vml" xmlns:wp14="http://schemas.microsoft.com/office/word/2010/wordprocessingDrawing" xmlns:w10="urn:schemas-microsoft-com:office:word" xmlns:w="http://schemas.openxmlformats.org/wordprocessingml/2006/main" xmlns:w14="http://schemas.microsoft.com/office/word/2010/wordml" xmlns:w15="http://schemas.microsoft.com/office/word/2012/wordml" xmlns:wpg="http://schemas.microsoft.com/office/word/2010/wordprocessingGroup" xmlns:wpi="http://schemas.microsoft.com/office/word/2010/wordprocessingInk" xmlns:wps="http://schemas.microsoft.com/office/word/2010/wordprocessingShape" xmlns:a14="http://schemas.microsoft.com/office/drawing/2010/main" val="0"/>
                               </a:ext>
                             </a:extLst>
                           </a:blip>
@@ -6571,7 +6574,7 @@
                           <a:blip r:embed="rId31">
                             <a:extLst>
                               <a:ext uri="{28A0092B-C50C-407E-A947-70E740481C1C}">
-                                <a14:useLocalDpi xmlns:a14="http://schemas.microsoft.com/office/drawing/2010/main" xmlns:wps="http://schemas.microsoft.com/office/word/2010/wordprocessingShape" xmlns:wpi="http://schemas.microsoft.com/office/word/2010/wordprocessingInk" xmlns:wpg="http://schemas.microsoft.com/office/word/2010/wordprocessingGroup" xmlns:w15="http://schemas.microsoft.com/office/word/2012/wordml" xmlns:w14="http://schemas.microsoft.com/office/word/2010/wordml" xmlns:w="http://schemas.openxmlformats.org/wordprocessingml/2006/main" xmlns:w10="urn:schemas-microsoft-com:office:word" xmlns:wp14="http://schemas.microsoft.com/office/word/2010/wordprocessingDrawing" xmlns:v="urn:schemas-microsoft-com:vml" xmlns:o="urn:schemas-microsoft-com:office:office" xmlns:mc="http://schemas.openxmlformats.org/markup-compatibility/2006" xmlns:wpc="http://schemas.microsoft.com/office/word/2010/wordprocessingCanvas" xmlns="" val="0"/>
+                                <a14:useLocalDpi xmlns="" xmlns:wpc="http://schemas.microsoft.com/office/word/2010/wordprocessingCanvas" xmlns:mc="http://schemas.openxmlformats.org/markup-compatibility/2006" xmlns:o="urn:schemas-microsoft-com:office:office" xmlns:v="urn:schemas-microsoft-com:vml" xmlns:wp14="http://schemas.microsoft.com/office/word/2010/wordprocessingDrawing" xmlns:w10="urn:schemas-microsoft-com:office:word" xmlns:w="http://schemas.openxmlformats.org/wordprocessingml/2006/main" xmlns:w14="http://schemas.microsoft.com/office/word/2010/wordml" xmlns:w15="http://schemas.microsoft.com/office/word/2012/wordml" xmlns:wpg="http://schemas.microsoft.com/office/word/2010/wordprocessingGroup" xmlns:wpi="http://schemas.microsoft.com/office/word/2010/wordprocessingInk" xmlns:wps="http://schemas.microsoft.com/office/word/2010/wordprocessingShape" xmlns:a14="http://schemas.microsoft.com/office/drawing/2010/main" val="0"/>
                               </a:ext>
                             </a:extLst>
                           </a:blip>
@@ -6711,7 +6714,7 @@
                           <a:blip r:embed="rId33">
                             <a:extLst>
                               <a:ext uri="{28A0092B-C50C-407E-A947-70E740481C1C}">
-                                <a14:useLocalDpi xmlns:a14="http://schemas.microsoft.com/office/drawing/2010/main" xmlns:wps="http://schemas.microsoft.com/office/word/2010/wordprocessingShape" xmlns:wpi="http://schemas.microsoft.com/office/word/2010/wordprocessingInk" xmlns:wpg="http://schemas.microsoft.com/office/word/2010/wordprocessingGroup" xmlns:w15="http://schemas.microsoft.com/office/word/2012/wordml" xmlns:w14="http://schemas.microsoft.com/office/word/2010/wordml" xmlns:w="http://schemas.openxmlformats.org/wordprocessingml/2006/main" xmlns:w10="urn:schemas-microsoft-com:office:word" xmlns:wp14="http://schemas.microsoft.com/office/word/2010/wordprocessingDrawing" xmlns:v="urn:schemas-microsoft-com:vml" xmlns:o="urn:schemas-microsoft-com:office:office" xmlns:mc="http://schemas.openxmlformats.org/markup-compatibility/2006" xmlns:wpc="http://schemas.microsoft.com/office/word/2010/wordprocessingCanvas" xmlns="" val="0"/>
+                                <a14:useLocalDpi xmlns="" xmlns:wpc="http://schemas.microsoft.com/office/word/2010/wordprocessingCanvas" xmlns:mc="http://schemas.openxmlformats.org/markup-compatibility/2006" xmlns:o="urn:schemas-microsoft-com:office:office" xmlns:v="urn:schemas-microsoft-com:vml" xmlns:wp14="http://schemas.microsoft.com/office/word/2010/wordprocessingDrawing" xmlns:w10="urn:schemas-microsoft-com:office:word" xmlns:w="http://schemas.openxmlformats.org/wordprocessingml/2006/main" xmlns:w14="http://schemas.microsoft.com/office/word/2010/wordml" xmlns:w15="http://schemas.microsoft.com/office/word/2012/wordml" xmlns:wpg="http://schemas.microsoft.com/office/word/2010/wordprocessingGroup" xmlns:wpi="http://schemas.microsoft.com/office/word/2010/wordprocessingInk" xmlns:wps="http://schemas.microsoft.com/office/word/2010/wordprocessingShape" xmlns:a14="http://schemas.microsoft.com/office/drawing/2010/main" val="0"/>
                               </a:ext>
                             </a:extLst>
                           </a:blip>
@@ -6849,7 +6852,7 @@
                           <a:blip r:embed="rId35">
                             <a:extLst>
                               <a:ext uri="{28A0092B-C50C-407E-A947-70E740481C1C}">
-                                <a14:useLocalDpi xmlns:a14="http://schemas.microsoft.com/office/drawing/2010/main" xmlns:wps="http://schemas.microsoft.com/office/word/2010/wordprocessingShape" xmlns:wpi="http://schemas.microsoft.com/office/word/2010/wordprocessingInk" xmlns:wpg="http://schemas.microsoft.com/office/word/2010/wordprocessingGroup" xmlns:w15="http://schemas.microsoft.com/office/word/2012/wordml" xmlns:w14="http://schemas.microsoft.com/office/word/2010/wordml" xmlns:w="http://schemas.openxmlformats.org/wordprocessingml/2006/main" xmlns:w10="urn:schemas-microsoft-com:office:word" xmlns:wp14="http://schemas.microsoft.com/office/word/2010/wordprocessingDrawing" xmlns:v="urn:schemas-microsoft-com:vml" xmlns:o="urn:schemas-microsoft-com:office:office" xmlns:mc="http://schemas.openxmlformats.org/markup-compatibility/2006" xmlns:wpc="http://schemas.microsoft.com/office/word/2010/wordprocessingCanvas" xmlns="" val="0"/>
+                                <a14:useLocalDpi xmlns="" xmlns:wpc="http://schemas.microsoft.com/office/word/2010/wordprocessingCanvas" xmlns:mc="http://schemas.openxmlformats.org/markup-compatibility/2006" xmlns:o="urn:schemas-microsoft-com:office:office" xmlns:v="urn:schemas-microsoft-com:vml" xmlns:wp14="http://schemas.microsoft.com/office/word/2010/wordprocessingDrawing" xmlns:w10="urn:schemas-microsoft-com:office:word" xmlns:w="http://schemas.openxmlformats.org/wordprocessingml/2006/main" xmlns:w14="http://schemas.microsoft.com/office/word/2010/wordml" xmlns:w15="http://schemas.microsoft.com/office/word/2012/wordml" xmlns:wpg="http://schemas.microsoft.com/office/word/2010/wordprocessingGroup" xmlns:wpi="http://schemas.microsoft.com/office/word/2010/wordprocessingInk" xmlns:wps="http://schemas.microsoft.com/office/word/2010/wordprocessingShape" xmlns:a14="http://schemas.microsoft.com/office/drawing/2010/main" val="0"/>
                               </a:ext>
                             </a:extLst>
                           </a:blip>
@@ -6985,7 +6988,7 @@
                           <a:blip r:embed="rId37">
                             <a:extLst>
                               <a:ext uri="{28A0092B-C50C-407E-A947-70E740481C1C}">
-                                <a14:useLocalDpi xmlns:a14="http://schemas.microsoft.com/office/drawing/2010/main" xmlns:wps="http://schemas.microsoft.com/office/word/2010/wordprocessingShape" xmlns:wpi="http://schemas.microsoft.com/office/word/2010/wordprocessingInk" xmlns:wpg="http://schemas.microsoft.com/office/word/2010/wordprocessingGroup" xmlns:w15="http://schemas.microsoft.com/office/word/2012/wordml" xmlns:w14="http://schemas.microsoft.com/office/word/2010/wordml" xmlns:w="http://schemas.openxmlformats.org/wordprocessingml/2006/main" xmlns:w10="urn:schemas-microsoft-com:office:word" xmlns:wp14="http://schemas.microsoft.com/office/word/2010/wordprocessingDrawing" xmlns:v="urn:schemas-microsoft-com:vml" xmlns:o="urn:schemas-microsoft-com:office:office" xmlns:mc="http://schemas.openxmlformats.org/markup-compatibility/2006" xmlns:wpc="http://schemas.microsoft.com/office/word/2010/wordprocessingCanvas" xmlns="" val="0"/>
+                                <a14:useLocalDpi xmlns="" xmlns:wpc="http://schemas.microsoft.com/office/word/2010/wordprocessingCanvas" xmlns:mc="http://schemas.openxmlformats.org/markup-compatibility/2006" xmlns:o="urn:schemas-microsoft-com:office:office" xmlns:v="urn:schemas-microsoft-com:vml" xmlns:wp14="http://schemas.microsoft.com/office/word/2010/wordprocessingDrawing" xmlns:w10="urn:schemas-microsoft-com:office:word" xmlns:w="http://schemas.openxmlformats.org/wordprocessingml/2006/main" xmlns:w14="http://schemas.microsoft.com/office/word/2010/wordml" xmlns:w15="http://schemas.microsoft.com/office/word/2012/wordml" xmlns:wpg="http://schemas.microsoft.com/office/word/2010/wordprocessingGroup" xmlns:wpi="http://schemas.microsoft.com/office/word/2010/wordprocessingInk" xmlns:wps="http://schemas.microsoft.com/office/word/2010/wordprocessingShape" xmlns:a14="http://schemas.microsoft.com/office/drawing/2010/main" val="0"/>
                               </a:ext>
                             </a:extLst>
                           </a:blip>
@@ -7116,7 +7119,7 @@
                           <a:blip r:embed="rId39">
                             <a:extLst>
                               <a:ext uri="{28A0092B-C50C-407E-A947-70E740481C1C}">
-                                <a14:useLocalDpi xmlns:a14="http://schemas.microsoft.com/office/drawing/2010/main" xmlns:wps="http://schemas.microsoft.com/office/word/2010/wordprocessingShape" xmlns:wpi="http://schemas.microsoft.com/office/word/2010/wordprocessingInk" xmlns:wpg="http://schemas.microsoft.com/office/word/2010/wordprocessingGroup" xmlns:w15="http://schemas.microsoft.com/office/word/2012/wordml" xmlns:w14="http://schemas.microsoft.com/office/word/2010/wordml" xmlns:w="http://schemas.openxmlformats.org/wordprocessingml/2006/main" xmlns:w10="urn:schemas-microsoft-com:office:word" xmlns:wp14="http://schemas.microsoft.com/office/word/2010/wordprocessingDrawing" xmlns:v="urn:schemas-microsoft-com:vml" xmlns:o="urn:schemas-microsoft-com:office:office" xmlns:mc="http://schemas.openxmlformats.org/markup-compatibility/2006" xmlns:wpc="http://schemas.microsoft.com/office/word/2010/wordprocessingCanvas" xmlns="" val="0"/>
+                                <a14:useLocalDpi xmlns="" xmlns:wpc="http://schemas.microsoft.com/office/word/2010/wordprocessingCanvas" xmlns:mc="http://schemas.openxmlformats.org/markup-compatibility/2006" xmlns:o="urn:schemas-microsoft-com:office:office" xmlns:v="urn:schemas-microsoft-com:vml" xmlns:wp14="http://schemas.microsoft.com/office/word/2010/wordprocessingDrawing" xmlns:w10="urn:schemas-microsoft-com:office:word" xmlns:w="http://schemas.openxmlformats.org/wordprocessingml/2006/main" xmlns:w14="http://schemas.microsoft.com/office/word/2010/wordml" xmlns:w15="http://schemas.microsoft.com/office/word/2012/wordml" xmlns:wpg="http://schemas.microsoft.com/office/word/2010/wordprocessingGroup" xmlns:wpi="http://schemas.microsoft.com/office/word/2010/wordprocessingInk" xmlns:wps="http://schemas.microsoft.com/office/word/2010/wordprocessingShape" xmlns:a14="http://schemas.microsoft.com/office/drawing/2010/main" val="0"/>
                               </a:ext>
                             </a:extLst>
                           </a:blip>
@@ -9085,7 +9088,7 @@
                     <a:blip r:embed="rId40">
                       <a:extLst>
                         <a:ext uri="{28A0092B-C50C-407E-A947-70E740481C1C}">
-                          <a14:useLocalDpi xmlns:a14="http://schemas.microsoft.com/office/drawing/2010/main" xmlns:wps="http://schemas.microsoft.com/office/word/2010/wordprocessingShape" xmlns:wpi="http://schemas.microsoft.com/office/word/2010/wordprocessingInk" xmlns:wpg="http://schemas.microsoft.com/office/word/2010/wordprocessingGroup" xmlns:w15="http://schemas.microsoft.com/office/word/2012/wordml" xmlns:w14="http://schemas.microsoft.com/office/word/2010/wordml" xmlns:w="http://schemas.openxmlformats.org/wordprocessingml/2006/main" xmlns:w10="urn:schemas-microsoft-com:office:word" xmlns:wp14="http://schemas.microsoft.com/office/word/2010/wordprocessingDrawing" xmlns:v="urn:schemas-microsoft-com:vml" xmlns:o="urn:schemas-microsoft-com:office:office" xmlns:mc="http://schemas.openxmlformats.org/markup-compatibility/2006" xmlns:wpc="http://schemas.microsoft.com/office/word/2010/wordprocessingCanvas" xmlns="" val="0"/>
+                          <a14:useLocalDpi xmlns="" xmlns:wpc="http://schemas.microsoft.com/office/word/2010/wordprocessingCanvas" xmlns:mc="http://schemas.openxmlformats.org/markup-compatibility/2006" xmlns:o="urn:schemas-microsoft-com:office:office" xmlns:v="urn:schemas-microsoft-com:vml" xmlns:wp14="http://schemas.microsoft.com/office/word/2010/wordprocessingDrawing" xmlns:w10="urn:schemas-microsoft-com:office:word" xmlns:w="http://schemas.openxmlformats.org/wordprocessingml/2006/main" xmlns:w14="http://schemas.microsoft.com/office/word/2010/wordml" xmlns:w15="http://schemas.microsoft.com/office/word/2012/wordml" xmlns:wpg="http://schemas.microsoft.com/office/word/2010/wordprocessingGroup" xmlns:wpi="http://schemas.microsoft.com/office/word/2010/wordprocessingInk" xmlns:wps="http://schemas.microsoft.com/office/word/2010/wordprocessingShape" xmlns:a14="http://schemas.microsoft.com/office/drawing/2010/main" val="0"/>
                         </a:ext>
                       </a:extLst>
                     </a:blip>
@@ -9157,7 +9160,15 @@
           <w:i/>
           <w:lang w:val="en-ID" w:eastAsia="id-ID"/>
         </w:rPr>
-        <w:t>BlackB Box</w:t>
+        <w:t>Black</w:t>
+      </w:r>
+      <w:r>
+        <w:rPr>
+          <w:b/>
+          <w:i/>
+          <w:lang w:val="en-ID" w:eastAsia="id-ID"/>
+        </w:rPr>
+        <w:t xml:space="preserve"> Box</w:t>
       </w:r>
     </w:p>
     <w:p>
@@ -9686,6 +9697,14 @@
       </w:r>
       <w:r>
         <w:rPr>
+          <w:i/>
+          <w:color w:val="000000"/>
+          <w:lang w:val="id-ID"/>
+        </w:rPr>
+        <w:t xml:space="preserve"> </w:t>
+      </w:r>
+      <w:r>
+        <w:rPr>
           <w:color w:val="000000"/>
         </w:rPr>
         <w:t xml:space="preserve">menggunakan algoritma </w:t>
@@ -9798,7 +9817,43 @@
         <w:rPr>
           <w:color w:val="000000"/>
         </w:rPr>
-        <w:t>). Hasil penelitian menunjukkan bahwa laporan terkait kemiskinan memiliki jumlah terbanyak dengan topic mayoritas yang dibahas adalah mengenai beberapa jenis bantuan social KPS ( Kartu Perlindungan Sosial ) dan BLSM ( Bantuan Lansung Sementara Masyarakat ) yang tidak didistribusikan dengan baik atau tidak tepat sasaran.</w:t>
+        <w:t>). Hasil penelitian menunjukkan bahwa laporan terkait kemiskinan memiliki jumlah terbanyak dengan topic mayoritas yang dibahas adalah mengenai bebe</w:t>
+      </w:r>
+      <w:r>
+        <w:rPr>
+          <w:color w:val="000000"/>
+        </w:rPr>
+        <w:t>rapa jenis bantuan social KPS (</w:t>
+      </w:r>
+      <w:r>
+        <w:rPr>
+          <w:color w:val="000000"/>
+        </w:rPr>
+        <w:t>Kartu P</w:t>
+      </w:r>
+      <w:r>
+        <w:rPr>
+          <w:color w:val="000000"/>
+        </w:rPr>
+        <w:t>erlindungan Sosial) dan BLSM (</w:t>
+      </w:r>
+      <w:r>
+        <w:rPr>
+          <w:color w:val="000000"/>
+        </w:rPr>
+        <w:t>Bantuan</w:t>
+      </w:r>
+      <w:r>
+        <w:rPr>
+          <w:color w:val="000000"/>
+        </w:rPr>
+        <w:t xml:space="preserve"> Lansung Sementara Masyarakat</w:t>
+      </w:r>
+      <w:r>
+        <w:rPr>
+          <w:color w:val="000000"/>
+        </w:rPr>
+        <w:t>) yang tidak didistribusikan dengan baik atau tidak tepat sasaran.</w:t>
       </w:r>
     </w:p>
     <w:p>
@@ -9844,18 +9899,49 @@
         <w:t xml:space="preserve"> yaitu dengan menghitung nilai </w:t>
       </w:r>
       <w:r>
-        <w:t>tingkat kesamaan antar judul, topik, dan abstrak tugas akhir mahasiswa dibandingkan dengan data dosenpembimbing berupa keahlian dosen pembimbing, tugas akhir yang pernah dibimbing oleh dosen. Kemudian metode</w:t>
+        <w:t>tingkat kesamaan antar judul, topik, dan abstrak tugas akhir mahasiswa dibandingkan dengan data dosen</w:t>
+      </w:r>
+      <w:r>
+        <w:rPr>
+          <w:lang w:val="id-ID"/>
+        </w:rPr>
+        <w:t xml:space="preserve"> </w:t>
+      </w:r>
+      <w:r>
+        <w:t>pembimbing berupa keahlian dosen pembimbing, tugas akhir yang pernah dibimbing oleh dosen. Kemudian metode</w:t>
       </w:r>
       <w:bookmarkStart w:id="0" w:name="_GoBack"/>
       <w:r>
         <w:rPr>
+          <w:lang w:val="id-ID"/>
+        </w:rPr>
+        <w:t xml:space="preserve"> </w:t>
+      </w:r>
+      <w:r>
+        <w:rPr>
           <w:i/>
         </w:rPr>
         <w:t>Cosine Similsrity</w:t>
       </w:r>
       <w:bookmarkEnd w:id="0"/>
       <w:r>
-        <w:t>akan memnghitung tingkat kesamaan kedua query tersebut. Nilai kemiripan yang tertinggi akandimunculkan sebagai dosen pembimbing yang direkomendasikan.</w:t>
+        <w:rPr>
+          <w:i/>
+          <w:lang w:val="id-ID"/>
+        </w:rPr>
+        <w:t xml:space="preserve"> </w:t>
+      </w:r>
+      <w:r>
+        <w:t>akan memnghitung tingkat kesamaan kedua query tersebut. Nilai kemiripan yang tertinggi akan</w:t>
+      </w:r>
+      <w:r>
+        <w:rPr>
+          <w:lang w:val="id-ID"/>
+        </w:rPr>
+        <w:t xml:space="preserve"> </w:t>
+      </w:r>
+      <w:r>
+        <w:t>dimunculkan sebagai dosen pembimbing yang direkomendasikan.</w:t>
       </w:r>
     </w:p>
     <w:sectPr>
@@ -10066,7 +10152,7 @@
             <w:sz w:val="22"/>
             <w:szCs w:val="22"/>
           </w:rPr>
-          <w:t>17</w:t>
+          <w:t>7</w:t>
         </w:r>
         <w:r>
           <w:rPr>

</xml_diff>